<commit_message>
improvements to scenes in week 6
</commit_message>
<xml_diff>
--- a/06-unity-collisions/homework.docx
+++ b/06-unity-collisions/homework.docx
@@ -48,14 +48,7 @@
           <w:rFonts w:hint="cs"/>
           <w:rtl/>
         </w:rPr>
-        <w:t xml:space="preserve">משחק חלליות - </w:t>
-      </w:r>
-      <w:r>
-        <w:rPr>
-          <w:rFonts w:hint="cs"/>
-          <w:rtl/>
-        </w:rPr>
-        <w:t>שינויים ושיפורים</w:t>
+        <w:t>שינוי ושיפור המשחק מהשיעור</w:t>
       </w:r>
     </w:p>
     <w:p>
@@ -129,7 +122,6 @@
       <w:pPr>
         <w:pStyle w:val="BodyText"/>
         <w:rPr>
-          <w:rFonts w:hint="cs"/>
           <w:rtl/>
         </w:rPr>
       </w:pPr>
@@ -172,88 +164,7 @@
           <w:rFonts w:ascii="David" w:hAnsi="David" w:cs="David" w:hint="cs"/>
           <w:rtl/>
         </w:rPr>
-        <w:t xml:space="preserve">החללית של השחקן </w:t>
-      </w:r>
-      <w:r>
-        <w:rPr>
-          <w:rFonts w:ascii="David" w:hAnsi="David" w:cs="David" w:hint="cs"/>
-          <w:rtl/>
-        </w:rPr>
-        <w:t xml:space="preserve">לא נהרסת מייד כשהוא מתנגש </w:t>
-      </w:r>
-      <w:r>
-        <w:rPr>
-          <w:rFonts w:ascii="David" w:hAnsi="David" w:cs="David" w:hint="cs"/>
-          <w:rtl/>
-        </w:rPr>
-        <w:t>באויב</w:t>
-      </w:r>
-      <w:r>
-        <w:rPr>
-          <w:rFonts w:ascii="David" w:hAnsi="David" w:cs="David" w:hint="cs"/>
-          <w:rtl/>
-        </w:rPr>
-        <w:t>, אלא</w:t>
-      </w:r>
-      <w:r>
-        <w:rPr>
-          <w:rFonts w:ascii="David" w:hAnsi="David" w:cs="David" w:hint="cs"/>
-          <w:rtl/>
-        </w:rPr>
-        <w:t xml:space="preserve"> </w:t>
-      </w:r>
-      <w:r>
-        <w:rPr>
-          <w:rFonts w:ascii="David" w:hAnsi="David" w:cs="David" w:hint="cs"/>
-          <w:rtl/>
-        </w:rPr>
-        <w:t xml:space="preserve">יש </w:t>
-      </w:r>
-      <w:r>
-        <w:rPr>
-          <w:rFonts w:ascii="David" w:hAnsi="David" w:cs="David" w:hint="cs"/>
-          <w:rtl/>
-        </w:rPr>
-        <w:t xml:space="preserve">לו </w:t>
-      </w:r>
-      <w:r>
-        <w:rPr>
-          <w:rFonts w:ascii="David" w:hAnsi="David" w:cs="David" w:hint="cs"/>
-        </w:rPr>
-        <w:t xml:space="preserve"> </w:t>
-      </w:r>
-      <w:r>
-        <w:rPr>
-          <w:rFonts w:ascii="David" w:hAnsi="David" w:cs="David" w:hint="cs"/>
-          <w:rtl/>
-        </w:rPr>
-        <w:t>בתחילת המשחק 3 "נקודות פגיעה"</w:t>
-      </w:r>
-      <w:r>
-        <w:rPr>
-          <w:rFonts w:ascii="David" w:hAnsi="David" w:cs="David" w:hint="cs"/>
-        </w:rPr>
-        <w:t xml:space="preserve"> </w:t>
-      </w:r>
-      <w:r>
-        <w:rPr>
-          <w:rFonts w:ascii="David" w:hAnsi="David" w:cs="David" w:hint="cs"/>
-          <w:rtl/>
-        </w:rPr>
-        <w:t>(</w:t>
-      </w:r>
-      <w:r>
-        <w:rPr>
-          <w:rFonts w:ascii="David" w:hAnsi="David" w:cs="David"/>
-        </w:rPr>
-        <w:t>hit points</w:t>
-      </w:r>
-      <w:r>
-        <w:rPr>
-          <w:rFonts w:ascii="David" w:hAnsi="David" w:cs="David" w:hint="cs"/>
-          <w:rtl/>
-        </w:rPr>
-        <w:t xml:space="preserve">), כל פגיעה באויב </w:t>
+        <w:t xml:space="preserve">מדי-פעם </w:t>
       </w:r>
       <w:r>
         <w:rPr>
@@ -267,28 +178,98 @@
           <w:rFonts w:ascii="David" w:hAnsi="David" w:cs="David" w:hint="cs"/>
           <w:rtl/>
         </w:rPr>
-        <w:t>וריד</w:t>
-      </w:r>
-      <w:r>
-        <w:rPr>
-          <w:rFonts w:ascii="David" w:hAnsi="David" w:cs="David" w:hint="cs"/>
-          <w:rtl/>
-        </w:rPr>
-        <w:t>ה</w:t>
-      </w:r>
-      <w:r>
-        <w:rPr>
-          <w:rFonts w:ascii="David" w:hAnsi="David" w:cs="David" w:hint="cs"/>
-          <w:rtl/>
-        </w:rPr>
-        <w:t xml:space="preserve"> לו נקודה אחת, </w:t>
-      </w:r>
-      <w:r>
-        <w:rPr>
-          <w:rFonts w:ascii="David" w:hAnsi="David" w:cs="David" w:hint="cs"/>
-          <w:rtl/>
-        </w:rPr>
-        <w:t>ורק כשהוא מגיע לאפס הוא נהרס.</w:t>
+        <w:t>ופיע על המסך מגן</w:t>
+      </w:r>
+      <w:r>
+        <w:rPr>
+          <w:rFonts w:ascii="David" w:hAnsi="David" w:cs="David" w:hint="cs"/>
+          <w:rtl/>
+        </w:rPr>
+        <w:t xml:space="preserve">, </w:t>
+      </w:r>
+      <w:r>
+        <w:rPr>
+          <w:rFonts w:ascii="David" w:hAnsi="David" w:cs="David" w:hint="cs"/>
+          <w:rtl/>
+        </w:rPr>
+        <w:t>בנקודה אקראי</w:t>
+      </w:r>
+      <w:r>
+        <w:rPr>
+          <w:rFonts w:ascii="David" w:hAnsi="David" w:cs="David" w:hint="cs"/>
+          <w:rtl/>
+        </w:rPr>
+        <w:t>ת</w:t>
+      </w:r>
+      <w:r>
+        <w:rPr>
+          <w:rFonts w:ascii="David" w:hAnsi="David" w:cs="David" w:hint="cs"/>
+          <w:rtl/>
+        </w:rPr>
+        <w:t xml:space="preserve">. כשהשחקן </w:t>
+      </w:r>
+      <w:r>
+        <w:rPr>
+          <w:rFonts w:ascii="David" w:hAnsi="David" w:cs="David" w:hint="cs"/>
+          <w:rtl/>
+        </w:rPr>
+        <w:t>מ</w:t>
+      </w:r>
+      <w:r>
+        <w:rPr>
+          <w:rFonts w:ascii="David" w:hAnsi="David" w:cs="David" w:hint="cs"/>
+          <w:rtl/>
+        </w:rPr>
+        <w:t>תנגש ב</w:t>
+      </w:r>
+      <w:r>
+        <w:rPr>
+          <w:rFonts w:ascii="David" w:hAnsi="David" w:cs="David" w:hint="cs"/>
+          <w:rtl/>
+        </w:rPr>
+        <w:t xml:space="preserve">מגן, </w:t>
+      </w:r>
+      <w:r>
+        <w:rPr>
+          <w:rFonts w:ascii="David" w:hAnsi="David" w:cs="David" w:hint="cs"/>
+          <w:rtl/>
+        </w:rPr>
+        <w:t xml:space="preserve">נוסף עיגול מסביב לחללית של השחקן, והשחקן מקבל </w:t>
+      </w:r>
+      <w:r>
+        <w:rPr>
+          <w:rFonts w:ascii="David" w:hAnsi="David" w:cs="David" w:hint="cs"/>
+          <w:rtl/>
+        </w:rPr>
+        <w:t xml:space="preserve">הגנה מפני פגיעת אויבים </w:t>
+      </w:r>
+      <w:r>
+        <w:rPr>
+          <w:rFonts w:ascii="David" w:hAnsi="David" w:cs="David" w:hint="cs"/>
+          <w:rtl/>
+        </w:rPr>
+        <w:t>ל</w:t>
+      </w:r>
+      <w:r>
+        <w:rPr>
+          <w:rFonts w:ascii="David" w:hAnsi="David" w:cs="David" w:hint="cs"/>
+          <w:rtl/>
+        </w:rPr>
+        <w:t>משך מספר שניות.</w:t>
+      </w:r>
+      <w:r>
+        <w:rPr>
+          <w:rFonts w:ascii="David" w:hAnsi="David" w:cs="David" w:hint="cs"/>
+          <w:rtl/>
+        </w:rPr>
+        <w:t xml:space="preserve">  </w:t>
+      </w:r>
+      <w:r>
+        <w:rPr>
+          <w:rFonts w:ascii="David" w:hAnsi="David" w:cs="David" w:hint="cs"/>
+          <w:rtl/>
+        </w:rPr>
+        <w:t>המגן הוא חד-פעמי (נעלם כשהשחקן אוסף אותו).</w:t>
       </w:r>
     </w:p>
     <w:p>
@@ -300,7 +281,6 @@
         </w:numPr>
         <w:rPr>
           <w:rFonts w:ascii="David" w:hAnsi="David" w:cs="David"/>
-          <w:rtl/>
         </w:rPr>
       </w:pPr>
       <w:r>
@@ -322,98 +302,56 @@
           <w:rFonts w:ascii="David" w:hAnsi="David" w:cs="David" w:hint="cs"/>
           <w:rtl/>
         </w:rPr>
-        <w:t>ופיע על המסך מגן</w:t>
-      </w:r>
-      <w:r>
-        <w:rPr>
-          <w:rFonts w:ascii="David" w:hAnsi="David" w:cs="David" w:hint="cs"/>
-          <w:rtl/>
-        </w:rPr>
-        <w:t xml:space="preserve">, </w:t>
-      </w:r>
-      <w:r>
-        <w:rPr>
-          <w:rFonts w:ascii="David" w:hAnsi="David" w:cs="David" w:hint="cs"/>
-          <w:rtl/>
-        </w:rPr>
-        <w:t>בנקודה אקראי</w:t>
-      </w:r>
-      <w:r>
-        <w:rPr>
-          <w:rFonts w:ascii="David" w:hAnsi="David" w:cs="David" w:hint="cs"/>
-          <w:rtl/>
-        </w:rPr>
-        <w:t>ת</w:t>
-      </w:r>
-      <w:r>
-        <w:rPr>
-          <w:rFonts w:ascii="David" w:hAnsi="David" w:cs="David" w:hint="cs"/>
-          <w:rtl/>
-        </w:rPr>
-        <w:t xml:space="preserve">. כשהשחקן </w:t>
-      </w:r>
-      <w:r>
-        <w:rPr>
-          <w:rFonts w:ascii="David" w:hAnsi="David" w:cs="David" w:hint="cs"/>
-          <w:rtl/>
-        </w:rPr>
-        <w:t>מ</w:t>
-      </w:r>
-      <w:r>
-        <w:rPr>
-          <w:rFonts w:ascii="David" w:hAnsi="David" w:cs="David" w:hint="cs"/>
-          <w:rtl/>
-        </w:rPr>
-        <w:t>תנגש ב</w:t>
-      </w:r>
-      <w:r>
-        <w:rPr>
-          <w:rFonts w:ascii="David" w:hAnsi="David" w:cs="David" w:hint="cs"/>
-          <w:rtl/>
-        </w:rPr>
-        <w:t xml:space="preserve">מגן, </w:t>
-      </w:r>
-      <w:r>
-        <w:rPr>
-          <w:rFonts w:ascii="David" w:hAnsi="David" w:cs="David" w:hint="cs"/>
-          <w:rtl/>
-        </w:rPr>
-        <w:t xml:space="preserve">יש </w:t>
-      </w:r>
-      <w:r>
-        <w:rPr>
-          <w:rFonts w:ascii="David" w:hAnsi="David" w:cs="David" w:hint="cs"/>
-          <w:rtl/>
-        </w:rPr>
-        <w:t xml:space="preserve">לו הגנה מפני פגיעת אויבים </w:t>
-      </w:r>
-      <w:r>
-        <w:rPr>
-          <w:rFonts w:ascii="David" w:hAnsi="David" w:cs="David" w:hint="cs"/>
-          <w:rtl/>
-        </w:rPr>
-        <w:t>ל</w:t>
-      </w:r>
-      <w:r>
-        <w:rPr>
-          <w:rFonts w:ascii="David" w:hAnsi="David" w:cs="David" w:hint="cs"/>
-          <w:rtl/>
-        </w:rPr>
-        <w:t>משך מספר שניות.</w:t>
-      </w:r>
-      <w:r>
-        <w:rPr>
-          <w:rFonts w:ascii="David" w:hAnsi="David" w:cs="David" w:hint="cs"/>
-          <w:rtl/>
-        </w:rPr>
-        <w:t xml:space="preserve">  </w:t>
-      </w:r>
-      <w:r>
-        <w:rPr>
-          <w:rFonts w:ascii="David" w:hAnsi="David" w:cs="David" w:hint="cs"/>
-          <w:rtl/>
-        </w:rPr>
-        <w:t>המגן הוא חד-פעמי (נעלם כשהשחקן אוסף אותו).</w:t>
+        <w:t>ופיע על המסך תותח</w:t>
+      </w:r>
+      <w:r>
+        <w:rPr>
+          <w:rFonts w:ascii="David" w:hAnsi="David" w:cs="David" w:hint="cs"/>
+          <w:rtl/>
+        </w:rPr>
+        <w:t>, במקום אקראי</w:t>
+      </w:r>
+      <w:r>
+        <w:rPr>
+          <w:rFonts w:ascii="David" w:hAnsi="David" w:cs="David" w:hint="cs"/>
+          <w:rtl/>
+        </w:rPr>
+        <w:t xml:space="preserve">.  כשהשחקן </w:t>
+      </w:r>
+      <w:r>
+        <w:rPr>
+          <w:rFonts w:ascii="David" w:hAnsi="David" w:cs="David" w:hint="cs"/>
+          <w:rtl/>
+        </w:rPr>
+        <w:t xml:space="preserve">אוסף </w:t>
+      </w:r>
+      <w:r>
+        <w:rPr>
+          <w:rFonts w:ascii="David" w:hAnsi="David" w:cs="David" w:hint="cs"/>
+          <w:rtl/>
+        </w:rPr>
+        <w:t xml:space="preserve">את התותח, הוא </w:t>
+      </w:r>
+      <w:r>
+        <w:rPr>
+          <w:rFonts w:ascii="David" w:hAnsi="David" w:cs="David" w:hint="cs"/>
+          <w:rtl/>
+        </w:rPr>
+        <w:t xml:space="preserve">יכול </w:t>
+      </w:r>
+      <w:r>
+        <w:rPr>
+          <w:rFonts w:ascii="David" w:hAnsi="David" w:cs="David" w:hint="cs"/>
+          <w:rtl/>
+        </w:rPr>
+        <w:t>לירות לייזר גדול וחזק יותר.</w:t>
+      </w:r>
+      <w:r>
+        <w:rPr>
+          <w:rFonts w:ascii="David" w:hAnsi="David" w:cs="David" w:hint="cs"/>
+          <w:rtl/>
+        </w:rPr>
+        <w:t xml:space="preserve"> [אם אתם מסתבכים, תוכלו למצוא הסבר בגיטהאב של הקורס בתיקיה 6. אבל תנסו קודם לבד].</w:t>
       </w:r>
     </w:p>
     <w:p>
@@ -433,77 +371,46 @@
           <w:rFonts w:ascii="David" w:hAnsi="David" w:cs="David" w:hint="cs"/>
           <w:rtl/>
         </w:rPr>
-        <w:t xml:space="preserve">מדי-פעם </w:t>
-      </w:r>
-      <w:r>
-        <w:rPr>
-          <w:rFonts w:ascii="David" w:hAnsi="David" w:cs="David" w:hint="cs"/>
-          <w:rtl/>
-        </w:rPr>
-        <w:t>מ</w:t>
-      </w:r>
-      <w:r>
-        <w:rPr>
-          <w:rFonts w:ascii="David" w:hAnsi="David" w:cs="David" w:hint="cs"/>
-          <w:rtl/>
-        </w:rPr>
-        <w:t>ופיע על המסך תותח</w:t>
-      </w:r>
-      <w:r>
-        <w:rPr>
-          <w:rFonts w:ascii="David" w:hAnsi="David" w:cs="David" w:hint="cs"/>
-          <w:rtl/>
-        </w:rPr>
-        <w:t>, במקום אקראי</w:t>
-      </w:r>
-      <w:r>
-        <w:rPr>
-          <w:rFonts w:ascii="David" w:hAnsi="David" w:cs="David" w:hint="cs"/>
-          <w:rtl/>
-        </w:rPr>
-        <w:t xml:space="preserve">.  </w:t>
-      </w:r>
-      <w:r>
-        <w:rPr>
-          <w:rFonts w:ascii="David" w:hAnsi="David" w:cs="David" w:hint="cs"/>
-          <w:rtl/>
-        </w:rPr>
-        <w:t xml:space="preserve">כשהשחקן </w:t>
-      </w:r>
-      <w:r>
-        <w:rPr>
-          <w:rFonts w:ascii="David" w:hAnsi="David" w:cs="David" w:hint="cs"/>
-          <w:rtl/>
-        </w:rPr>
-        <w:t xml:space="preserve">אוסף </w:t>
-      </w:r>
-      <w:r>
-        <w:rPr>
-          <w:rFonts w:ascii="David" w:hAnsi="David" w:cs="David" w:hint="cs"/>
-          <w:rtl/>
-        </w:rPr>
-        <w:t xml:space="preserve">את </w:t>
-      </w:r>
-      <w:r>
-        <w:rPr>
-          <w:rFonts w:ascii="David" w:hAnsi="David" w:cs="David" w:hint="cs"/>
-          <w:rtl/>
-        </w:rPr>
-        <w:t xml:space="preserve">התותח, הוא </w:t>
-      </w:r>
-      <w:r>
-        <w:rPr>
-          <w:rFonts w:ascii="David" w:hAnsi="David" w:cs="David" w:hint="cs"/>
-          <w:rtl/>
-        </w:rPr>
-        <w:t xml:space="preserve">יכול </w:t>
-      </w:r>
-      <w:r>
-        <w:rPr>
-          <w:rFonts w:ascii="David" w:hAnsi="David" w:cs="David" w:hint="cs"/>
-          <w:rtl/>
-        </w:rPr>
-        <w:t>לירות לייזר גדול וחזק יותר.</w:t>
+        <w:t xml:space="preserve">החללית של השחקן לא נהרסת מייד כשהוא מתנגש באויב, אלא יש לו </w:t>
+      </w:r>
+      <w:r>
+        <w:rPr>
+          <w:rFonts w:ascii="David" w:hAnsi="David" w:cs="David" w:hint="cs"/>
+        </w:rPr>
+        <w:t xml:space="preserve"> </w:t>
+      </w:r>
+      <w:r>
+        <w:rPr>
+          <w:rFonts w:ascii="David" w:hAnsi="David" w:cs="David" w:hint="cs"/>
+          <w:rtl/>
+        </w:rPr>
+        <w:t>בתחילת המשחק 3 "נקודות פגיעה"</w:t>
+      </w:r>
+      <w:r>
+        <w:rPr>
+          <w:rFonts w:ascii="David" w:hAnsi="David" w:cs="David" w:hint="cs"/>
+        </w:rPr>
+        <w:t xml:space="preserve"> </w:t>
+      </w:r>
+      <w:r>
+        <w:rPr>
+          <w:rFonts w:ascii="David" w:hAnsi="David" w:cs="David" w:hint="cs"/>
+          <w:rtl/>
+        </w:rPr>
+        <w:t>(</w:t>
+      </w:r>
+      <w:r>
+        <w:rPr>
+          <w:rFonts w:ascii="David" w:hAnsi="David" w:cs="David"/>
+        </w:rPr>
+        <w:t>hit points</w:t>
+      </w:r>
+      <w:r>
+        <w:rPr>
+          <w:rFonts w:ascii="David" w:hAnsi="David" w:cs="David" w:hint="cs"/>
+          <w:rtl/>
+        </w:rPr>
+        <w:t>), כל פגיעה באויב מורידה לו נקודה אחת, ורק כשהוא מגיע לאפס הוא נהרס.</w:t>
       </w:r>
     </w:p>
     <w:p>
@@ -515,7 +422,6 @@
         </w:numPr>
         <w:rPr>
           <w:rFonts w:ascii="David" w:hAnsi="David" w:cs="David"/>
-          <w:rtl/>
         </w:rPr>
       </w:pPr>
       <w:r>
@@ -538,50 +444,6 @@
           <w:rtl/>
         </w:rPr>
         <w:t>לירות לייזרים בלי הפסקה, אלא חייב לחכות זמן מסויים (נניח חצי שניה) בין יריה ליריה הבאה.</w:t>
-      </w:r>
-    </w:p>
-    <w:p>
-      <w:pPr>
-        <w:pStyle w:val="BodyText"/>
-        <w:rPr>
-          <w:rFonts w:ascii="David" w:hAnsi="David" w:cs="David"/>
-          <w:rtl/>
-        </w:rPr>
-      </w:pPr>
-      <w:r>
-        <w:rPr>
-          <w:rFonts w:ascii="David" w:hAnsi="David" w:cs="David" w:hint="cs"/>
-          <w:rtl/>
-        </w:rPr>
-        <w:t>[אם אתם מסתבכים, תוכלו למצוא הסבר בגיטהאב של הקורס</w:t>
-      </w:r>
-      <w:r>
-        <w:rPr>
-          <w:rFonts w:ascii="David" w:hAnsi="David" w:cs="David" w:hint="cs"/>
-          <w:rtl/>
-        </w:rPr>
-        <w:t xml:space="preserve"> בתיקיה 6</w:t>
-      </w:r>
-      <w:r>
-        <w:rPr>
-          <w:rFonts w:ascii="David" w:hAnsi="David" w:cs="David" w:hint="cs"/>
-          <w:rtl/>
-        </w:rPr>
-        <w:t xml:space="preserve">. אבל </w:t>
-      </w:r>
-      <w:r>
-        <w:rPr>
-          <w:rFonts w:ascii="David" w:hAnsi="David" w:cs="David" w:hint="cs"/>
-          <w:rtl/>
-        </w:rPr>
-        <w:t xml:space="preserve">תנסו </w:t>
-      </w:r>
-      <w:r>
-        <w:rPr>
-          <w:rFonts w:ascii="David" w:hAnsi="David" w:cs="David" w:hint="cs"/>
-          <w:rtl/>
-        </w:rPr>
-        <w:t>קודם לבד].</w:t>
       </w:r>
     </w:p>
     <w:p>
@@ -589,7 +451,7 @@
         <w:pStyle w:val="BodyText"/>
         <w:numPr>
           <w:ilvl w:val="0"/>
-          <w:numId w:val="6"/>
+          <w:numId w:val="3"/>
         </w:numPr>
         <w:rPr>
           <w:rFonts w:ascii="David" w:hAnsi="David" w:cs="David"/>
@@ -601,28 +463,54 @@
           <w:rFonts w:ascii="David" w:hAnsi="David" w:cs="David" w:hint="cs"/>
           <w:rtl/>
         </w:rPr>
-        <w:t xml:space="preserve">בנוסף לשינוי אחד מהרשימה, הוסיפו </w:t>
-      </w:r>
-      <w:r>
-        <w:rPr>
-          <w:rFonts w:ascii="David" w:hAnsi="David" w:cs="David" w:hint="cs"/>
-          <w:rtl/>
-        </w:rPr>
-        <w:t xml:space="preserve">לפחות </w:t>
-      </w:r>
-      <w:r>
-        <w:rPr>
-          <w:rFonts w:ascii="David" w:hAnsi="David" w:cs="David" w:hint="cs"/>
-          <w:rtl/>
-        </w:rPr>
-        <w:t>שינוי אחד מקורי.</w:t>
+        <w:t>יש שני סוגי אויבים: אחד איטי וכשפוגעים בו מקבלים נקודה אחת, והשני מהיר וכשפוגעים בו מקבלים שתי נקודות (כיתבו קוד כללי שיהיה קל להרחבה לשלושה סוגי אויבים או יותר).</w:t>
       </w:r>
     </w:p>
     <w:p>
       <w:pPr>
         <w:pStyle w:val="BodyText"/>
         <w:rPr>
-          <w:rFonts w:ascii="David" w:hAnsi="David" w:cs="David" w:hint="cs"/>
+          <w:rFonts w:ascii="David" w:hAnsi="David" w:cs="David"/>
+          <w:rtl/>
+        </w:rPr>
+      </w:pPr>
+      <w:r>
+        <w:rPr>
+          <w:rFonts w:ascii="David" w:hAnsi="David" w:cs="David" w:hint="cs"/>
+          <w:rtl/>
+        </w:rPr>
+        <w:t xml:space="preserve">בנוסף לשינוי אחד מהרשימה, הוסיפו </w:t>
+      </w:r>
+      <w:r>
+        <w:rPr>
+          <w:rFonts w:ascii="David" w:hAnsi="David" w:cs="David" w:hint="cs"/>
+          <w:rtl/>
+        </w:rPr>
+        <w:t xml:space="preserve">לפחות </w:t>
+      </w:r>
+      <w:r>
+        <w:rPr>
+          <w:rFonts w:ascii="David" w:hAnsi="David" w:cs="David" w:hint="cs"/>
+          <w:rtl/>
+        </w:rPr>
+        <w:t>שינוי אחד מקורי.</w:t>
+      </w:r>
+    </w:p>
+    <w:p>
+      <w:pPr>
+        <w:pStyle w:val="BodyText"/>
+        <w:ind w:left="360"/>
+        <w:rPr>
+          <w:rFonts w:ascii="David" w:hAnsi="David" w:cs="David"/>
+          <w:rtl/>
+        </w:rPr>
+      </w:pPr>
+    </w:p>
+    <w:p>
+      <w:pPr>
+        <w:pStyle w:val="BodyText"/>
+        <w:rPr>
+          <w:rFonts w:ascii="David" w:hAnsi="David" w:cs="David"/>
           <w:color w:val="00B050"/>
           <w:rtl/>
         </w:rPr>
@@ -655,63 +543,126 @@
         </w:rPr>
         <w:t xml:space="preserve"> </w:t>
       </w:r>
-      <w:r>
-        <w:rPr>
-          <w:rFonts w:ascii="David" w:hAnsi="David" w:cs="David" w:hint="cs"/>
-          <w:color w:val="00B050"/>
-          <w:rtl/>
-        </w:rPr>
-        <w:t xml:space="preserve">העלו את המשחק עם השינויים שהוספתם ל </w:t>
-      </w:r>
-      <w:r>
-        <w:rPr>
-          <w:rFonts w:ascii="David" w:hAnsi="David" w:cs="David"/>
-          <w:color w:val="00B050"/>
-        </w:rPr>
-        <w:t>itch.io</w:t>
-      </w:r>
-      <w:r>
-        <w:rPr>
-          <w:rFonts w:ascii="David" w:hAnsi="David" w:cs="David" w:hint="cs"/>
-          <w:color w:val="00B050"/>
-          <w:rtl/>
-        </w:rPr>
-        <w:t>.</w:t>
-      </w:r>
     </w:p>
     <w:p>
       <w:pPr>
         <w:pStyle w:val="BodyText"/>
-        <w:rPr>
-          <w:rFonts w:ascii="David" w:hAnsi="David" w:cs="David"/>
-          <w:rtl/>
-        </w:rPr>
-      </w:pPr>
+        <w:numPr>
+          <w:ilvl w:val="0"/>
+          <w:numId w:val="8"/>
+        </w:numPr>
+        <w:rPr>
+          <w:rFonts w:ascii="David" w:hAnsi="David" w:cs="David"/>
+          <w:color w:val="00B050"/>
+        </w:rPr>
+      </w:pPr>
+      <w:r>
+        <w:rPr>
+          <w:rFonts w:ascii="David" w:hAnsi="David" w:cs="David" w:hint="cs"/>
+          <w:color w:val="00B050"/>
+          <w:rtl/>
+        </w:rPr>
+        <w:t xml:space="preserve">העלו את המשחק עם השינויים שהוספתם ל </w:t>
+      </w:r>
+      <w:r>
+        <w:rPr>
+          <w:rFonts w:ascii="David" w:hAnsi="David" w:cs="David"/>
+          <w:color w:val="00B050"/>
+        </w:rPr>
+        <w:t>itch.io</w:t>
+      </w:r>
+      <w:r>
+        <w:rPr>
+          <w:rFonts w:ascii="David" w:hAnsi="David" w:cs="David" w:hint="cs"/>
+          <w:color w:val="00B050"/>
+          <w:rtl/>
+        </w:rPr>
+        <w:t>.</w:t>
+      </w:r>
     </w:p>
     <w:p>
       <w:pPr>
-        <w:pStyle w:val="Heading2"/>
-      </w:pPr>
-      <w:r>
-        <w:rPr>
-          <w:rFonts w:hint="cs"/>
-          <w:rtl/>
-        </w:rPr>
-        <w:t>ב</w:t>
-      </w:r>
-      <w:r>
-        <w:rPr>
-          <w:rFonts w:hint="cs"/>
-          <w:rtl/>
-        </w:rPr>
-        <w:t xml:space="preserve">. </w:t>
-      </w:r>
-      <w:r>
-        <w:rPr>
-          <w:rFonts w:hint="cs"/>
-          <w:rtl/>
-        </w:rPr>
-        <w:t>גבולות</w:t>
+        <w:pStyle w:val="BodyText"/>
+        <w:numPr>
+          <w:ilvl w:val="0"/>
+          <w:numId w:val="8"/>
+        </w:numPr>
+        <w:rPr>
+          <w:rFonts w:ascii="David" w:hAnsi="David" w:cs="David"/>
+          <w:color w:val="00B050"/>
+          <w:rtl/>
+        </w:rPr>
+      </w:pPr>
+      <w:r>
+        <w:rPr>
+          <w:rFonts w:ascii="David" w:hAnsi="David" w:cs="David" w:hint="cs"/>
+          <w:color w:val="00B050"/>
+          <w:rtl/>
+        </w:rPr>
+        <w:t>העלו את הקוד ל</w:t>
+      </w:r>
+      <w:r>
+        <w:rPr>
+          <w:rFonts w:ascii="David" w:hAnsi="David" w:cs="David" w:hint="cs"/>
+          <w:color w:val="00B050"/>
+          <w:rtl/>
+        </w:rPr>
+        <w:t xml:space="preserve">גיטהאב </w:t>
+      </w:r>
+      <w:r>
+        <w:rPr>
+          <w:rFonts w:ascii="David" w:hAnsi="David" w:cs="David" w:hint="cs"/>
+          <w:color w:val="00B050"/>
+          <w:rtl/>
+        </w:rPr>
+        <w:t xml:space="preserve">והוסיפו </w:t>
+      </w:r>
+      <w:r>
+        <w:rPr>
+          <w:rFonts w:ascii="David" w:hAnsi="David" w:cs="David" w:hint="cs"/>
+          <w:color w:val="00B050"/>
+          <w:rtl/>
+        </w:rPr>
+        <w:t xml:space="preserve">קובץ </w:t>
+      </w:r>
+      <w:r>
+        <w:rPr>
+          <w:rFonts w:ascii="David" w:hAnsi="David" w:cs="David"/>
+          <w:color w:val="00B050"/>
+        </w:rPr>
+        <w:t>README.md</w:t>
+      </w:r>
+      <w:r>
+        <w:rPr>
+          <w:rFonts w:ascii="David" w:hAnsi="David" w:cs="David" w:hint="cs"/>
+          <w:color w:val="00B050"/>
+          <w:rtl/>
+        </w:rPr>
+        <w:t xml:space="preserve"> המסביר מה </w:t>
+      </w:r>
+      <w:r>
+        <w:rPr>
+          <w:rFonts w:ascii="David" w:hAnsi="David" w:cs="David" w:hint="cs"/>
+          <w:color w:val="00B050"/>
+          <w:rtl/>
+        </w:rPr>
+        <w:t xml:space="preserve">בדיוק </w:t>
+      </w:r>
+      <w:r>
+        <w:rPr>
+          <w:rFonts w:ascii="David" w:hAnsi="David" w:cs="David" w:hint="cs"/>
+          <w:color w:val="00B050"/>
+          <w:rtl/>
+        </w:rPr>
+        <w:t>עשיתם</w:t>
+      </w:r>
+      <w:r>
+        <w:rPr>
+          <w:rFonts w:ascii="David" w:hAnsi="David" w:cs="David" w:hint="cs"/>
+          <w:color w:val="00B050"/>
+          <w:rtl/>
+        </w:rPr>
+        <w:t>, כולל הפניות לקוד.</w:t>
       </w:r>
     </w:p>
     <w:p>
@@ -722,6 +673,27 @@
           <w:rtl/>
         </w:rPr>
       </w:pPr>
+    </w:p>
+    <w:p>
+      <w:pPr>
+        <w:pStyle w:val="Heading2"/>
+      </w:pPr>
+      <w:r>
+        <w:rPr>
+          <w:rFonts w:hint="cs"/>
+          <w:rtl/>
+        </w:rPr>
+        <w:t>ב. גבולות</w:t>
+      </w:r>
+    </w:p>
+    <w:p>
+      <w:pPr>
+        <w:pStyle w:val="BodyText"/>
+        <w:rPr>
+          <w:rFonts w:ascii="David" w:hAnsi="David" w:cs="David"/>
+          <w:rtl/>
+        </w:rPr>
+      </w:pPr>
       <w:r>
         <w:rPr>
           <w:rFonts w:ascii="David" w:hAnsi="David" w:cs="David" w:hint="cs"/>
@@ -750,34 +722,21 @@
           <w:rFonts w:ascii="David" w:hAnsi="David" w:cs="David" w:hint="cs"/>
           <w:rtl/>
         </w:rPr>
-        <w:t xml:space="preserve">הראו </w:t>
-      </w:r>
-      <w:r>
-        <w:rPr>
-          <w:rFonts w:ascii="David" w:hAnsi="David" w:cs="David" w:hint="cs"/>
-          <w:rtl/>
-        </w:rPr>
-        <w:t>(ע"י משחקון מינימלי)</w:t>
-      </w:r>
-      <w:r>
-        <w:rPr>
-          <w:rFonts w:ascii="David" w:hAnsi="David" w:cs="David" w:hint="cs"/>
-        </w:rPr>
-        <w:t xml:space="preserve"> </w:t>
-      </w:r>
-      <w:r>
-        <w:rPr>
-          <w:rFonts w:ascii="David" w:hAnsi="David" w:cs="David" w:hint="cs"/>
-          <w:rtl/>
-        </w:rPr>
-        <w:t>איך להשתמש בקוליידרים כדי</w:t>
-      </w:r>
-      <w:r>
-        <w:rPr>
-          <w:rFonts w:ascii="David" w:hAnsi="David" w:cs="David" w:hint="cs"/>
-          <w:rtl/>
-        </w:rPr>
-        <w:t xml:space="preserve"> ליצור:</w:t>
+        <w:t>הראו איך להשתמש בקוליידרים כדי</w:t>
+      </w:r>
+      <w:r>
+        <w:rPr>
+          <w:rFonts w:ascii="David" w:hAnsi="David" w:cs="David" w:hint="cs"/>
+          <w:rtl/>
+        </w:rPr>
+        <w:t xml:space="preserve"> ליצור</w:t>
+      </w:r>
+      <w:r>
+        <w:rPr>
+          <w:rFonts w:ascii="David" w:hAnsi="David" w:cs="David" w:hint="cs"/>
+          <w:rtl/>
+        </w:rPr>
+        <w:t xml:space="preserve"> גבולות במשחק החלליות. פתרו כל שאלה בנפרד:</w:t>
       </w:r>
     </w:p>
     <w:p>
@@ -810,14 +769,21 @@
           <w:rFonts w:ascii="David" w:hAnsi="David" w:cs="David" w:hint="cs"/>
           <w:rtl/>
         </w:rPr>
-        <w:t>כגון קירות או הרים או נהרות</w:t>
-      </w:r>
-      <w:r>
-        <w:rPr>
-          <w:rFonts w:ascii="David" w:hAnsi="David" w:cs="David" w:hint="cs"/>
-          <w:rtl/>
-        </w:rPr>
-        <w:t xml:space="preserve"> שאי-אפשר לעבור;</w:t>
+        <w:t>כגון קירות</w:t>
+      </w:r>
+      <w:r>
+        <w:rPr>
+          <w:rFonts w:ascii="David" w:hAnsi="David" w:cs="David" w:hint="cs"/>
+          <w:rtl/>
+        </w:rPr>
+        <w:t xml:space="preserve"> שאי-אפשר לעבור</w:t>
+      </w:r>
+      <w:r>
+        <w:rPr>
+          <w:rFonts w:ascii="David" w:hAnsi="David" w:cs="David" w:hint="cs"/>
+          <w:rtl/>
+        </w:rPr>
+        <w:t>;</w:t>
       </w:r>
     </w:p>
     <w:p>
@@ -836,21 +802,35 @@
           <w:rFonts w:ascii="David" w:hAnsi="David" w:cs="David" w:hint="cs"/>
           <w:rtl/>
         </w:rPr>
-        <w:t xml:space="preserve">עולם שטוח עם גבולות בלתי-נראים; לדוגמה במשחק החלליות </w:t>
-      </w:r>
-      <w:r>
-        <w:rPr>
-          <w:rFonts w:ascii="David" w:hAnsi="David" w:cs="David"/>
-          <w:rtl/>
-        </w:rPr>
-        <w:t>–</w:t>
-      </w:r>
-      <w:r>
-        <w:rPr>
-          <w:rFonts w:ascii="David" w:hAnsi="David" w:cs="David" w:hint="cs"/>
-          <w:rtl/>
-        </w:rPr>
-        <w:t xml:space="preserve"> כשהחלליות עוברות את החלק התחתון של המסך, הן נהרסות; כשהלייזר עובר את החלק העליון של המסך </w:t>
+        <w:t>עולם שטוח עם גבולות בלתי-נראים; לדוגמה</w:t>
+      </w:r>
+      <w:r>
+        <w:rPr>
+          <w:rFonts w:ascii="David" w:hAnsi="David" w:cs="David" w:hint="cs"/>
+          <w:rtl/>
+        </w:rPr>
+        <w:t xml:space="preserve">, כשהאויבים עוברים </w:t>
+      </w:r>
+      <w:r>
+        <w:rPr>
+          <w:rFonts w:ascii="David" w:hAnsi="David" w:cs="David" w:hint="cs"/>
+          <w:rtl/>
+        </w:rPr>
+        <w:t xml:space="preserve">את החלק התחתון של המסך, </w:t>
+      </w:r>
+      <w:r>
+        <w:rPr>
+          <w:rFonts w:ascii="David" w:hAnsi="David" w:cs="David" w:hint="cs"/>
+          <w:rtl/>
+        </w:rPr>
+        <w:t>הם נהרסים</w:t>
+      </w:r>
+      <w:r>
+        <w:rPr>
+          <w:rFonts w:ascii="David" w:hAnsi="David" w:cs="David" w:hint="cs"/>
+          <w:rtl/>
+        </w:rPr>
+        <w:t xml:space="preserve">; כשהלייזר עובר את החלק העליון של המסך </w:t>
       </w:r>
       <w:r>
         <w:rPr>
@@ -911,14 +891,21 @@
           <w:rFonts w:ascii="David" w:hAnsi="David" w:cs="David" w:hint="cs"/>
           <w:rtl/>
         </w:rPr>
-        <w:t>צד השני;</w:t>
+        <w:t>צד השני</w:t>
+      </w:r>
+      <w:r>
+        <w:rPr>
+          <w:rFonts w:ascii="David" w:hAnsi="David" w:cs="David" w:hint="cs"/>
+          <w:rtl/>
+        </w:rPr>
+        <w:t>.</w:t>
       </w:r>
     </w:p>
     <w:p>
       <w:pPr>
         <w:pStyle w:val="BodyText"/>
         <w:rPr>
-          <w:rFonts w:ascii="David" w:hAnsi="David" w:cs="David" w:hint="cs"/>
+          <w:rFonts w:ascii="David" w:hAnsi="David" w:cs="David"/>
           <w:color w:val="00B050"/>
           <w:rtl/>
         </w:rPr>
@@ -951,49 +938,109 @@
         </w:rPr>
         <w:t xml:space="preserve"> </w:t>
       </w:r>
-      <w:r>
-        <w:rPr>
-          <w:rFonts w:ascii="David" w:hAnsi="David" w:cs="David" w:hint="cs"/>
-          <w:color w:val="00B050"/>
-          <w:rtl/>
-        </w:rPr>
-        <w:t xml:space="preserve">העלו </w:t>
-      </w:r>
-      <w:r>
-        <w:rPr>
-          <w:rFonts w:ascii="David" w:hAnsi="David" w:cs="David" w:hint="cs"/>
-          <w:color w:val="00B050"/>
-          <w:rtl/>
-        </w:rPr>
-        <w:t xml:space="preserve">את אחד המשחקונים שיצרתם ל </w:t>
-      </w:r>
-      <w:r>
-        <w:rPr>
-          <w:rFonts w:ascii="David" w:hAnsi="David" w:cs="David"/>
-          <w:color w:val="00B050"/>
-        </w:rPr>
-        <w:t>itch.io</w:t>
-      </w:r>
-      <w:r>
-        <w:rPr>
-          <w:rFonts w:ascii="David" w:hAnsi="David" w:cs="David" w:hint="cs"/>
-          <w:color w:val="00B050"/>
-          <w:rtl/>
-        </w:rPr>
-        <w:t>.</w:t>
-      </w:r>
     </w:p>
     <w:p>
       <w:pPr>
         <w:pStyle w:val="BodyText"/>
-        <w:rPr>
-          <w:rFonts w:ascii="David" w:hAnsi="David" w:cs="David"/>
-          <w:rtl/>
-        </w:rPr>
-      </w:pPr>
+        <w:numPr>
+          <w:ilvl w:val="0"/>
+          <w:numId w:val="8"/>
+        </w:numPr>
+        <w:rPr>
+          <w:rFonts w:ascii="David" w:hAnsi="David" w:cs="David"/>
+          <w:color w:val="00B050"/>
+        </w:rPr>
+      </w:pPr>
+      <w:r>
+        <w:rPr>
+          <w:rFonts w:ascii="David" w:hAnsi="David" w:cs="David" w:hint="cs"/>
+          <w:color w:val="00B050"/>
+          <w:rtl/>
+        </w:rPr>
+        <w:t xml:space="preserve">העלו </w:t>
+      </w:r>
+      <w:r>
+        <w:rPr>
+          <w:rFonts w:ascii="David" w:hAnsi="David" w:cs="David" w:hint="cs"/>
+          <w:color w:val="00B050"/>
+          <w:rtl/>
+        </w:rPr>
+        <w:t xml:space="preserve">את אחד המשחקונים שיצרתם ל </w:t>
+      </w:r>
+      <w:r>
+        <w:rPr>
+          <w:rFonts w:ascii="David" w:hAnsi="David" w:cs="David"/>
+          <w:color w:val="00B050"/>
+        </w:rPr>
+        <w:t>itch.io</w:t>
+      </w:r>
+      <w:r>
+        <w:rPr>
+          <w:rFonts w:ascii="David" w:hAnsi="David" w:cs="David" w:hint="cs"/>
+          <w:color w:val="00B050"/>
+          <w:rtl/>
+        </w:rPr>
+        <w:t>.</w:t>
+      </w:r>
     </w:p>
     <w:p>
       <w:pPr>
+        <w:pStyle w:val="BodyText"/>
+        <w:numPr>
+          <w:ilvl w:val="0"/>
+          <w:numId w:val="8"/>
+        </w:numPr>
+        <w:rPr>
+          <w:rFonts w:ascii="David" w:hAnsi="David" w:cs="David"/>
+          <w:color w:val="00B050"/>
+          <w:rtl/>
+        </w:rPr>
+      </w:pPr>
+      <w:r>
+        <w:rPr>
+          <w:rFonts w:ascii="David" w:hAnsi="David" w:cs="David" w:hint="cs"/>
+          <w:color w:val="00B050"/>
+          <w:rtl/>
+        </w:rPr>
+        <w:t xml:space="preserve">העלו את הקוד לגיטהאב והוסיפו קובץ </w:t>
+      </w:r>
+      <w:r>
+        <w:rPr>
+          <w:rFonts w:ascii="David" w:hAnsi="David" w:cs="David"/>
+          <w:color w:val="00B050"/>
+        </w:rPr>
+        <w:t>README.md</w:t>
+      </w:r>
+      <w:r>
+        <w:rPr>
+          <w:rFonts w:ascii="David" w:hAnsi="David" w:cs="David" w:hint="cs"/>
+          <w:color w:val="00B050"/>
+          <w:rtl/>
+        </w:rPr>
+        <w:t xml:space="preserve"> המסביר מה בדיוק עשיתם, כולל הפניות לקוד.</w:t>
+      </w:r>
+    </w:p>
+    <w:p>
+      <w:pPr>
+        <w:pStyle w:val="BodyText"/>
+        <w:rPr>
+          <w:rFonts w:ascii="David" w:hAnsi="David" w:cs="David"/>
+          <w:color w:val="00B050"/>
+          <w:rtl/>
+        </w:rPr>
+      </w:pPr>
+    </w:p>
+    <w:p>
+      <w:pPr>
+        <w:pStyle w:val="BodyText"/>
+        <w:rPr>
+          <w:rFonts w:ascii="David" w:hAnsi="David" w:cs="David"/>
+          <w:rtl/>
+        </w:rPr>
+      </w:pPr>
+    </w:p>
+    <w:p>
+      <w:pPr>
         <w:pStyle w:val="Heading2"/>
       </w:pPr>
       <w:r>
@@ -1021,6 +1068,13 @@
           <w:rtl/>
         </w:rPr>
         <w:t xml:space="preserve"> </w:t>
+      </w:r>
+      <w:r>
+        <w:rPr>
+          <w:rFonts w:hint="cs"/>
+          <w:rtl/>
+        </w:rPr>
+        <w:t>קלאסיים</w:t>
       </w:r>
     </w:p>
     <w:p>
@@ -1179,15 +1233,7 @@
           <w:rFonts w:ascii="David" w:hAnsi="David" w:cs="David"/>
           <w:rtl/>
         </w:rPr>
-        <w:t xml:space="preserve">, ואת השחקן בהתאם </w:t>
-      </w:r>
-      <w:r>
-        <w:rPr>
-          <w:rFonts w:ascii="David" w:hAnsi="David" w:cs="David"/>
-          <w:rtl/>
-        </w:rPr>
-        <w:lastRenderedPageBreak/>
-        <w:t>לקלט ממקשי החיצים</w:t>
+        <w:t>, ואת השחקן בהתאם לקלט ממקשי החיצים</w:t>
       </w:r>
       <w:r>
         <w:rPr>
@@ -1498,7 +1544,7 @@
         <w:rPr>
           <w:rFonts w:asciiTheme="minorHAnsi" w:hAnsiTheme="minorHAnsi" w:cs="David"/>
         </w:rPr>
-        <w:t xml:space="preserve"> - </w:t>
+        <w:t xml:space="preserve"> </w:t>
       </w:r>
       <w:r>
         <w:rPr>
@@ -1541,8 +1587,6 @@
         </w:rPr>
         <w:t>משחק קלאסי אחר שאפשר לממש מאובייקטים בסיסיים והתנגשויות.</w:t>
       </w:r>
-      <w:bookmarkStart w:id="0" w:name="_GoBack"/>
-      <w:bookmarkEnd w:id="0"/>
     </w:p>
     <w:p>
       <w:pPr>
@@ -1593,7 +1637,7 @@
       <w:pPr>
         <w:pStyle w:val="BodyText"/>
         <w:rPr>
-          <w:rFonts w:ascii="David" w:hAnsi="David" w:cs="David" w:hint="cs"/>
+          <w:rFonts w:ascii="David" w:hAnsi="David" w:cs="David"/>
           <w:color w:val="00B050"/>
           <w:rtl/>
         </w:rPr>
@@ -1626,122 +1670,125 @@
         </w:rPr>
         <w:t xml:space="preserve"> </w:t>
       </w:r>
-      <w:r>
-        <w:rPr>
-          <w:rFonts w:ascii="David" w:hAnsi="David" w:cs="David" w:hint="cs"/>
-          <w:color w:val="00B050"/>
-          <w:rtl/>
-        </w:rPr>
-        <w:t xml:space="preserve">העלו את </w:t>
-      </w:r>
-      <w:r>
-        <w:rPr>
-          <w:rFonts w:ascii="David" w:hAnsi="David" w:cs="David" w:hint="cs"/>
-          <w:color w:val="00B050"/>
-          <w:rtl/>
-        </w:rPr>
-        <w:t>המשחק שבחרתם</w:t>
-      </w:r>
-      <w:r>
-        <w:rPr>
-          <w:rFonts w:ascii="David" w:hAnsi="David" w:cs="David" w:hint="cs"/>
-          <w:color w:val="00B050"/>
-          <w:rtl/>
-        </w:rPr>
-        <w:t xml:space="preserve"> ל </w:t>
-      </w:r>
-      <w:r>
-        <w:rPr>
-          <w:rFonts w:ascii="David" w:hAnsi="David" w:cs="David"/>
-          <w:color w:val="00B050"/>
-        </w:rPr>
-        <w:t>itch.io</w:t>
-      </w:r>
-      <w:r>
-        <w:rPr>
-          <w:rFonts w:ascii="David" w:hAnsi="David" w:cs="David" w:hint="cs"/>
-          <w:color w:val="00B050"/>
-          <w:rtl/>
-        </w:rPr>
-        <w:t>.</w:t>
-      </w:r>
     </w:p>
     <w:p>
       <w:pPr>
         <w:pStyle w:val="BodyText"/>
-        <w:rPr>
-          <w:rFonts w:ascii="David" w:hAnsi="David" w:cs="David"/>
-          <w:rtl/>
-        </w:rPr>
-      </w:pPr>
+        <w:numPr>
+          <w:ilvl w:val="0"/>
+          <w:numId w:val="8"/>
+        </w:numPr>
+        <w:rPr>
+          <w:rFonts w:ascii="David" w:hAnsi="David" w:cs="David"/>
+          <w:color w:val="00B050"/>
+        </w:rPr>
+      </w:pPr>
+      <w:r>
+        <w:rPr>
+          <w:rFonts w:ascii="David" w:hAnsi="David" w:cs="David" w:hint="cs"/>
+          <w:color w:val="00B050"/>
+          <w:rtl/>
+        </w:rPr>
+        <w:t xml:space="preserve">העלו את </w:t>
+      </w:r>
+      <w:r>
+        <w:rPr>
+          <w:rFonts w:ascii="David" w:hAnsi="David" w:cs="David" w:hint="cs"/>
+          <w:color w:val="00B050"/>
+          <w:rtl/>
+        </w:rPr>
+        <w:t>המשחק שבחרתם</w:t>
+      </w:r>
+      <w:r>
+        <w:rPr>
+          <w:rFonts w:ascii="David" w:hAnsi="David" w:cs="David" w:hint="cs"/>
+          <w:color w:val="00B050"/>
+          <w:rtl/>
+        </w:rPr>
+        <w:t xml:space="preserve"> ל </w:t>
+      </w:r>
+      <w:r>
+        <w:rPr>
+          <w:rFonts w:ascii="David" w:hAnsi="David" w:cs="David"/>
+          <w:color w:val="00B050"/>
+        </w:rPr>
+        <w:t>itch.io</w:t>
+      </w:r>
+      <w:r>
+        <w:rPr>
+          <w:rFonts w:ascii="David" w:hAnsi="David" w:cs="David" w:hint="cs"/>
+          <w:color w:val="00B050"/>
+          <w:rtl/>
+        </w:rPr>
+        <w:t>.</w:t>
+      </w:r>
     </w:p>
     <w:p>
       <w:pPr>
         <w:pStyle w:val="BodyText"/>
-        <w:rPr>
-          <w:rFonts w:ascii="David" w:hAnsi="David" w:cs="David"/>
-        </w:rPr>
-      </w:pPr>
+        <w:numPr>
+          <w:ilvl w:val="0"/>
+          <w:numId w:val="8"/>
+        </w:numPr>
+        <w:rPr>
+          <w:rFonts w:ascii="David" w:hAnsi="David" w:cs="David"/>
+          <w:color w:val="00B050"/>
+          <w:rtl/>
+        </w:rPr>
+      </w:pPr>
+      <w:r>
+        <w:rPr>
+          <w:rFonts w:ascii="David" w:hAnsi="David" w:cs="David" w:hint="cs"/>
+          <w:color w:val="00B050"/>
+          <w:rtl/>
+        </w:rPr>
+        <w:t xml:space="preserve">העלו את הקוד לגיטהאב והוסיפו קובץ </w:t>
+      </w:r>
+      <w:r>
+        <w:rPr>
+          <w:rFonts w:ascii="David" w:hAnsi="David" w:cs="David"/>
+          <w:color w:val="00B050"/>
+        </w:rPr>
+        <w:t>README.md</w:t>
+      </w:r>
+      <w:r>
+        <w:rPr>
+          <w:rFonts w:ascii="David" w:hAnsi="David" w:cs="David" w:hint="cs"/>
+          <w:color w:val="00B050"/>
+          <w:rtl/>
+        </w:rPr>
+        <w:t xml:space="preserve"> המסביר מה בדיוק עשיתם, כולל הפניות לקוד.</w:t>
+      </w:r>
     </w:p>
     <w:p>
       <w:pPr>
-        <w:pStyle w:val="Heading2"/>
-        <w:rPr>
-          <w:vertAlign w:val="subscript"/>
-          <w:rtl/>
-        </w:rPr>
-      </w:pPr>
-      <w:r>
-        <w:rPr>
-          <w:rFonts w:hint="cs"/>
-          <w:rtl/>
-        </w:rPr>
-        <w:t>ד</w:t>
-      </w:r>
-      <w:r>
-        <w:rPr>
-          <w:rFonts w:hint="cs"/>
-          <w:rtl/>
-        </w:rPr>
-        <w:t>. סי שארפ: (</w:t>
-      </w:r>
-      <w:r>
-        <w:rPr>
-          <w:rFonts w:hint="cs"/>
-          <w:vertAlign w:val="subscript"/>
-          <w:rtl/>
-        </w:rPr>
-        <w:t xml:space="preserve">גם את המטלות ב </w:t>
-      </w:r>
-      <w:r>
-        <w:rPr>
-          <w:vertAlign w:val="subscript"/>
-        </w:rPr>
-        <w:t>c#</w:t>
-      </w:r>
-      <w:r>
-        <w:rPr>
-          <w:rFonts w:hint="cs"/>
-          <w:vertAlign w:val="subscript"/>
-          <w:rtl/>
-        </w:rPr>
-        <w:t xml:space="preserve"> יש לעלות לגיטהאב כמתואר לעיל)</w:t>
-      </w:r>
+        <w:pStyle w:val="BodyText"/>
+        <w:rPr>
+          <w:rFonts w:ascii="David" w:hAnsi="David" w:cs="David"/>
+        </w:rPr>
+      </w:pPr>
     </w:p>
     <w:p>
       <w:pPr>
-        <w:pStyle w:val="BodyText"/>
-        <w:rPr>
-          <w:rFonts w:ascii="David" w:hAnsi="David" w:cs="David"/>
-          <w:rtl/>
-        </w:rPr>
-      </w:pPr>
-      <w:r>
-        <w:rPr>
-          <w:rFonts w:ascii="David" w:hAnsi="David" w:cs="David" w:hint="cs"/>
-          <w:rtl/>
-        </w:rPr>
-        <w:t>בצעו אחת מהמשימות הבאות לבחירתכם:</w:t>
+        <w:pStyle w:val="Heading2"/>
+        <w:rPr>
+          <w:vertAlign w:val="subscript"/>
+          <w:rtl/>
+        </w:rPr>
+      </w:pPr>
+      <w:r>
+        <w:rPr>
+          <w:rFonts w:hint="cs"/>
+          <w:rtl/>
+        </w:rPr>
+        <w:t>ד</w:t>
+      </w:r>
+      <w:r>
+        <w:rPr>
+          <w:rFonts w:hint="cs"/>
+          <w:rtl/>
+        </w:rPr>
+        <w:t>. סי שארפ</w:t>
       </w:r>
     </w:p>
     <w:p>
@@ -1749,14 +1796,78 @@
         <w:pStyle w:val="BodyText"/>
         <w:rPr>
           <w:rFonts w:ascii="David" w:hAnsi="David" w:cs="David"/>
-          <w:rtl/>
-        </w:rPr>
-      </w:pPr>
-      <w:r>
-        <w:rPr>
-          <w:rFonts w:ascii="David" w:hAnsi="David" w:cs="David" w:hint="cs"/>
-          <w:rtl/>
-        </w:rPr>
+          <w:sz w:val="22"/>
+          <w:szCs w:val="22"/>
+          <w:rtl/>
+        </w:rPr>
+      </w:pPr>
+      <w:r>
+        <w:rPr>
+          <w:rFonts w:ascii="David" w:hAnsi="David" w:cs="David" w:hint="cs"/>
+          <w:sz w:val="22"/>
+          <w:szCs w:val="22"/>
+          <w:rtl/>
+        </w:rPr>
+        <w:t xml:space="preserve">[אם עדיין לא תרגלתם תכנות בסי שארפ בעזרת האקראנק או קודינגיים </w:t>
+      </w:r>
+      <w:r>
+        <w:rPr>
+          <w:rFonts w:ascii="David" w:hAnsi="David" w:cs="David"/>
+          <w:sz w:val="22"/>
+          <w:szCs w:val="22"/>
+          <w:rtl/>
+        </w:rPr>
+        <w:t>–</w:t>
+      </w:r>
+      <w:r>
+        <w:rPr>
+          <w:rFonts w:ascii="David" w:hAnsi="David" w:cs="David" w:hint="cs"/>
+          <w:sz w:val="22"/>
+          <w:szCs w:val="22"/>
+          <w:rtl/>
+        </w:rPr>
+        <w:t xml:space="preserve"> חזרו למטלה הקודמת ועשו זאת].</w:t>
+      </w:r>
+    </w:p>
+    <w:p>
+      <w:pPr>
+        <w:pStyle w:val="BodyText"/>
+        <w:rPr>
+          <w:rFonts w:ascii="David" w:hAnsi="David" w:cs="David"/>
+          <w:rtl/>
+        </w:rPr>
+      </w:pPr>
+      <w:r>
+        <w:rPr>
+          <w:rFonts w:ascii="David" w:hAnsi="David" w:cs="David" w:hint="cs"/>
+          <w:rtl/>
+        </w:rPr>
+        <w:t>בצעו אחת מהמשימות הב</w:t>
+      </w:r>
+      <w:bookmarkStart w:id="0" w:name="_GoBack"/>
+      <w:bookmarkEnd w:id="0"/>
+      <w:r>
+        <w:rPr>
+          <w:rFonts w:ascii="David" w:hAnsi="David" w:cs="David" w:hint="cs"/>
+          <w:rtl/>
+        </w:rPr>
+        <w:t>אות לבחירתכם:</w:t>
+      </w:r>
+    </w:p>
+    <w:p>
+      <w:pPr>
+        <w:pStyle w:val="BodyText"/>
+        <w:rPr>
+          <w:rFonts w:ascii="David" w:hAnsi="David" w:cs="David"/>
+          <w:rtl/>
+        </w:rPr>
+      </w:pPr>
+      <w:r>
+        <w:rPr>
+          <w:rFonts w:ascii="David" w:hAnsi="David" w:cs="David" w:hint="cs"/>
+          <w:rtl/>
+        </w:rPr>
+        <w:lastRenderedPageBreak/>
         <w:t>1</w:t>
       </w:r>
       <w:r>
@@ -1893,7 +2004,21 @@
           <w:rFonts w:ascii="David" w:hAnsi="David" w:cs="David"/>
           <w:rtl/>
         </w:rPr>
-        <w:t xml:space="preserve"> נסו לבנות את המשחק כך שהשחקן ישחק נגד המחשב(כמין </w:t>
+        <w:t xml:space="preserve"> נסו לבנות את המשחק כך שהשחקן ישחק נגד המחשב</w:t>
+      </w:r>
+      <w:r>
+        <w:rPr>
+          <w:rFonts w:ascii="David" w:hAnsi="David" w:cs="David" w:hint="cs"/>
+          <w:rtl/>
+        </w:rPr>
+        <w:t xml:space="preserve"> </w:t>
+      </w:r>
+      <w:r>
+        <w:rPr>
+          <w:rFonts w:ascii="David" w:hAnsi="David" w:cs="David"/>
+          <w:rtl/>
+        </w:rPr>
+        <w:t xml:space="preserve">(כמין </w:t>
       </w:r>
       <w:r>
         <w:rPr>
@@ -2197,7 +2322,23 @@
           <w:color w:val="00B050"/>
           <w:rtl/>
         </w:rPr>
-        <w:t>קוד+דוגמאות הרצה בגיטהאב.</w:t>
+        <w:t>קוד+</w:t>
+      </w:r>
+      <w:r>
+        <w:rPr>
+          <w:rFonts w:ascii="David" w:hAnsi="David" w:cs="David" w:hint="cs"/>
+          <w:color w:val="00B050"/>
+          <w:rtl/>
+        </w:rPr>
+        <w:t>תיעוד+</w:t>
+      </w:r>
+      <w:r>
+        <w:rPr>
+          <w:rFonts w:ascii="David" w:hAnsi="David" w:cs="David" w:hint="cs"/>
+          <w:color w:val="00B050"/>
+          <w:rtl/>
+        </w:rPr>
+        <w:t>דוגמאות הרצה בגיטהאב.</w:t>
       </w:r>
       <w:r>
         <w:rPr>
@@ -2661,6 +2802,118 @@
     </w:lvl>
   </w:abstractNum>
   <w:abstractNum w:abstractNumId="3" w15:restartNumberingAfterBreak="0">
+    <w:nsid w:val="35900686"/>
+    <w:multiLevelType w:val="hybridMultilevel"/>
+    <w:tmpl w:val="E6BE8368"/>
+    <w:lvl w:ilvl="0" w:tplc="DC74E796">
+      <w:numFmt w:val="bullet"/>
+      <w:lvlText w:val=""/>
+      <w:lvlJc w:val="left"/>
+      <w:pPr>
+        <w:ind w:left="720" w:hanging="360"/>
+      </w:pPr>
+      <w:rPr>
+        <w:rFonts w:ascii="Symbol" w:eastAsia="Noto Sans CJK SC Regular" w:hAnsi="Symbol" w:cs="David" w:hint="default"/>
+      </w:rPr>
+    </w:lvl>
+    <w:lvl w:ilvl="1" w:tplc="20000003" w:tentative="1">
+      <w:start w:val="1"/>
+      <w:numFmt w:val="bullet"/>
+      <w:lvlText w:val="o"/>
+      <w:lvlJc w:val="left"/>
+      <w:pPr>
+        <w:ind w:left="1440" w:hanging="360"/>
+      </w:pPr>
+      <w:rPr>
+        <w:rFonts w:ascii="Courier New" w:hAnsi="Courier New" w:cs="Courier New" w:hint="default"/>
+      </w:rPr>
+    </w:lvl>
+    <w:lvl w:ilvl="2" w:tplc="20000005" w:tentative="1">
+      <w:start w:val="1"/>
+      <w:numFmt w:val="bullet"/>
+      <w:lvlText w:val=""/>
+      <w:lvlJc w:val="left"/>
+      <w:pPr>
+        <w:ind w:left="2160" w:hanging="360"/>
+      </w:pPr>
+      <w:rPr>
+        <w:rFonts w:ascii="Wingdings" w:hAnsi="Wingdings" w:hint="default"/>
+      </w:rPr>
+    </w:lvl>
+    <w:lvl w:ilvl="3" w:tplc="20000001" w:tentative="1">
+      <w:start w:val="1"/>
+      <w:numFmt w:val="bullet"/>
+      <w:lvlText w:val=""/>
+      <w:lvlJc w:val="left"/>
+      <w:pPr>
+        <w:ind w:left="2880" w:hanging="360"/>
+      </w:pPr>
+      <w:rPr>
+        <w:rFonts w:ascii="Symbol" w:hAnsi="Symbol" w:hint="default"/>
+      </w:rPr>
+    </w:lvl>
+    <w:lvl w:ilvl="4" w:tplc="20000003" w:tentative="1">
+      <w:start w:val="1"/>
+      <w:numFmt w:val="bullet"/>
+      <w:lvlText w:val="o"/>
+      <w:lvlJc w:val="left"/>
+      <w:pPr>
+        <w:ind w:left="3600" w:hanging="360"/>
+      </w:pPr>
+      <w:rPr>
+        <w:rFonts w:ascii="Courier New" w:hAnsi="Courier New" w:cs="Courier New" w:hint="default"/>
+      </w:rPr>
+    </w:lvl>
+    <w:lvl w:ilvl="5" w:tplc="20000005" w:tentative="1">
+      <w:start w:val="1"/>
+      <w:numFmt w:val="bullet"/>
+      <w:lvlText w:val=""/>
+      <w:lvlJc w:val="left"/>
+      <w:pPr>
+        <w:ind w:left="4320" w:hanging="360"/>
+      </w:pPr>
+      <w:rPr>
+        <w:rFonts w:ascii="Wingdings" w:hAnsi="Wingdings" w:hint="default"/>
+      </w:rPr>
+    </w:lvl>
+    <w:lvl w:ilvl="6" w:tplc="20000001" w:tentative="1">
+      <w:start w:val="1"/>
+      <w:numFmt w:val="bullet"/>
+      <w:lvlText w:val=""/>
+      <w:lvlJc w:val="left"/>
+      <w:pPr>
+        <w:ind w:left="5040" w:hanging="360"/>
+      </w:pPr>
+      <w:rPr>
+        <w:rFonts w:ascii="Symbol" w:hAnsi="Symbol" w:hint="default"/>
+      </w:rPr>
+    </w:lvl>
+    <w:lvl w:ilvl="7" w:tplc="20000003" w:tentative="1">
+      <w:start w:val="1"/>
+      <w:numFmt w:val="bullet"/>
+      <w:lvlText w:val="o"/>
+      <w:lvlJc w:val="left"/>
+      <w:pPr>
+        <w:ind w:left="5760" w:hanging="360"/>
+      </w:pPr>
+      <w:rPr>
+        <w:rFonts w:ascii="Courier New" w:hAnsi="Courier New" w:cs="Courier New" w:hint="default"/>
+      </w:rPr>
+    </w:lvl>
+    <w:lvl w:ilvl="8" w:tplc="20000005" w:tentative="1">
+      <w:start w:val="1"/>
+      <w:numFmt w:val="bullet"/>
+      <w:lvlText w:val=""/>
+      <w:lvlJc w:val="left"/>
+      <w:pPr>
+        <w:ind w:left="6480" w:hanging="360"/>
+      </w:pPr>
+      <w:rPr>
+        <w:rFonts w:ascii="Wingdings" w:hAnsi="Wingdings" w:hint="default"/>
+      </w:rPr>
+    </w:lvl>
+  </w:abstractNum>
+  <w:abstractNum w:abstractNumId="4" w15:restartNumberingAfterBreak="0">
     <w:nsid w:val="3B7B0A9E"/>
     <w:multiLevelType w:val="multilevel"/>
     <w:tmpl w:val="16A87662"/>
@@ -2783,7 +3036,7 @@
       </w:pPr>
     </w:lvl>
   </w:abstractNum>
-  <w:abstractNum w:abstractNumId="4" w15:restartNumberingAfterBreak="0">
+  <w:abstractNum w:abstractNumId="5" w15:restartNumberingAfterBreak="0">
     <w:nsid w:val="746F1A93"/>
     <w:multiLevelType w:val="hybridMultilevel"/>
     <w:tmpl w:val="44060A1A"/>
@@ -2896,7 +3149,7 @@
       </w:rPr>
     </w:lvl>
   </w:abstractNum>
-  <w:abstractNum w:abstractNumId="5" w15:restartNumberingAfterBreak="0">
+  <w:abstractNum w:abstractNumId="6" w15:restartNumberingAfterBreak="0">
     <w:nsid w:val="75115388"/>
     <w:multiLevelType w:val="hybridMultilevel"/>
     <w:tmpl w:val="98A2F948"/>
@@ -2982,7 +3235,7 @@
       </w:pPr>
     </w:lvl>
   </w:abstractNum>
-  <w:abstractNum w:abstractNumId="6" w15:restartNumberingAfterBreak="0">
+  <w:abstractNum w:abstractNumId="7" w15:restartNumberingAfterBreak="0">
     <w:nsid w:val="76A43120"/>
     <w:multiLevelType w:val="hybridMultilevel"/>
     <w:tmpl w:val="283869D6"/>
@@ -3072,13 +3325,13 @@
     </w:lvl>
   </w:abstractNum>
   <w:num w:numId="1">
-    <w:abstractNumId w:val="3"/>
+    <w:abstractNumId w:val="4"/>
   </w:num>
   <w:num w:numId="2">
     <w:abstractNumId w:val="1"/>
   </w:num>
   <w:num w:numId="3">
-    <w:abstractNumId w:val="6"/>
+    <w:abstractNumId w:val="7"/>
   </w:num>
   <w:num w:numId="4">
     <w:abstractNumId w:val="0"/>
@@ -3087,10 +3340,13 @@
     <w:abstractNumId w:val="2"/>
   </w:num>
   <w:num w:numId="6">
-    <w:abstractNumId w:val="4"/>
+    <w:abstractNumId w:val="5"/>
   </w:num>
   <w:num w:numId="7">
-    <w:abstractNumId w:val="5"/>
+    <w:abstractNumId w:val="6"/>
+  </w:num>
+  <w:num w:numId="8">
+    <w:abstractNumId w:val="3"/>
   </w:num>
 </w:numbering>
 </file>
@@ -3547,6 +3803,7 @@
   <w:style w:type="character" w:default="1" w:styleId="DefaultParagraphFont">
     <w:name w:val="Default Paragraph Font"/>
     <w:uiPriority w:val="1"/>
+    <w:semiHidden/>
     <w:unhideWhenUsed/>
   </w:style>
   <w:style w:type="table" w:default="1" w:styleId="TableNormal">

</xml_diff>

<commit_message>
move bubble-struggle to week 8
</commit_message>
<xml_diff>
--- a/06-unity-collisions/homework.docx
+++ b/06-unity-collisions/homework.docx
@@ -158,17 +158,7 @@
           <w:sz w:val="22"/>
           <w:szCs w:val="22"/>
         </w:rPr>
-        <w:t>git clone --depth=1 https://githu</w:t>
-      </w:r>
-      <w:bookmarkStart w:id="0" w:name="_GoBack"/>
-      <w:bookmarkEnd w:id="0"/>
-      <w:r>
-        <w:rPr>
-          <w:rFonts w:ascii="Courier New" w:hAnsi="Courier New" w:cs="Courier New"/>
-          <w:sz w:val="22"/>
-          <w:szCs w:val="22"/>
-        </w:rPr>
-        <w:t>b.com/...git</w:t>
+        <w:t>git clone --depth=1 https://github.com/...git</w:t>
       </w:r>
     </w:p>
     <w:p>
@@ -1056,35 +1046,12 @@
           <w:ilvl w:val="0"/>
           <w:numId w:val="5"/>
         </w:numPr>
-      </w:pPr>
-      <w:hyperlink r:id="rId11">
-        <w:r>
-          <w:rPr>
-            <w:rStyle w:val="InternetLink"/>
-            <w:rFonts w:asciiTheme="minorHAnsi" w:hAnsiTheme="minorHAnsi" w:cs="David"/>
-          </w:rPr>
-          <w:t>Bubble Trouble</w:t>
-        </w:r>
-      </w:hyperlink>
-      <w:r>
-        <w:rPr>
-          <w:rFonts w:asciiTheme="minorHAnsi" w:hAnsiTheme="minorHAnsi" w:cs="David"/>
-          <w:rtl/>
-        </w:rPr>
-        <w:t xml:space="preserve">  - בועות גדולות נוצרות באקראי, השחקן צריך להיזהר לא להתנגש בהן, וצריך לפוצץ אותן בעזרת חוט. כשהוא מפוצץ בועה, היא מתפצלת לשתי בועות קטנות יותר, וכן הלאה, עד שהבועות נעלמות.</w:t>
-      </w:r>
-    </w:p>
-    <w:p>
-      <w:pPr>
-        <w:pStyle w:val="BodyText"/>
-        <w:numPr>
-          <w:ilvl w:val="0"/>
-          <w:numId w:val="5"/>
-        </w:numPr>
-        <w:rPr>
-          <w:rFonts w:ascii="David" w:hAnsi="David" w:cs="David"/>
-        </w:rPr>
-      </w:pPr>
+        <w:rPr>
+          <w:rFonts w:ascii="David" w:hAnsi="David" w:cs="David"/>
+        </w:rPr>
+      </w:pPr>
+      <w:bookmarkStart w:id="0" w:name="_GoBack"/>
+      <w:bookmarkEnd w:id="0"/>
       <w:r>
         <w:rPr>
           <w:rFonts w:ascii="David" w:hAnsi="David" w:cs="David"/>
@@ -1269,7 +1236,6 @@
           <w:rFonts w:ascii="David" w:hAnsi="David" w:cs="David"/>
           <w:rtl/>
         </w:rPr>
-        <w:lastRenderedPageBreak/>
         <w:t>בצעו אחת מהמשימות הבאות לבחירתכם:</w:t>
       </w:r>
     </w:p>
@@ -1290,7 +1256,7 @@
         </w:rPr>
         <w:t xml:space="preserve">. </w:t>
       </w:r>
-      <w:hyperlink r:id="rId12">
+      <w:hyperlink r:id="rId11">
         <w:r>
           <w:rPr>
             <w:rStyle w:val="InternetLink"/>
@@ -1341,6 +1307,7 @@
         <w:rPr>
           <w:rFonts w:ascii="David" w:hAnsi="David" w:cs="David"/>
         </w:rPr>
+        <w:lastRenderedPageBreak/>
         <w:t>2</w:t>
       </w:r>
       <w:r>
@@ -1350,7 +1317,7 @@
         </w:rPr>
         <w:t xml:space="preserve">. </w:t>
       </w:r>
-      <w:hyperlink r:id="rId13">
+      <w:hyperlink r:id="rId12">
         <w:r>
           <w:rPr>
             <w:rStyle w:val="InternetLink"/>
@@ -1420,7 +1387,7 @@
         </w:rPr>
         <w:t xml:space="preserve">. </w:t>
       </w:r>
-      <w:hyperlink r:id="rId14">
+      <w:hyperlink r:id="rId13">
         <w:r>
           <w:rPr>
             <w:rStyle w:val="InternetLink"/>
@@ -1477,7 +1444,7 @@
         </w:rPr>
         <w:t xml:space="preserve"> </w:t>
       </w:r>
-      <w:hyperlink r:id="rId15">
+      <w:hyperlink r:id="rId14">
         <w:r>
           <w:rPr>
             <w:rStyle w:val="InternetLink"/>
@@ -1540,7 +1507,7 @@
                     </pic:cNvPicPr>
                   </pic:nvPicPr>
                   <pic:blipFill>
-                    <a:blip r:embed="rId16"/>
+                    <a:blip r:embed="rId15"/>
                     <a:stretch>
                       <a:fillRect/>
                     </a:stretch>
@@ -1634,8 +1601,8 @@
       </w:r>
     </w:p>
     <w:sectPr>
-      <w:headerReference w:type="default" r:id="rId17"/>
-      <w:footerReference w:type="default" r:id="rId18"/>
+      <w:headerReference w:type="default" r:id="rId16"/>
+      <w:footerReference w:type="default" r:id="rId17"/>
       <w:pgSz w:w="11906" w:h="16838"/>
       <w:pgMar w:top="1642" w:right="1134" w:bottom="1687" w:left="1134" w:header="1134" w:footer="1134" w:gutter="0"/>
       <w:cols w:space="720"/>

</xml_diff>

<commit_message>
homework week 7 - draft
</commit_message>
<xml_diff>
--- a/06-unity-collisions/homework.docx
+++ b/06-unity-collisions/homework.docx
@@ -19,7 +19,14 @@
           <w:rFonts w:ascii="David" w:hAnsi="David" w:cs="David"/>
           <w:rtl/>
         </w:rPr>
-        <w:t>מטלה – דגמים והתנגשויות</w:t>
+        <w:t xml:space="preserve">מטלה – דגמים </w:t>
+      </w:r>
+      <w:r>
+        <w:rPr>
+          <w:rFonts w:ascii="David" w:hAnsi="David" w:cs="David" w:hint="cs"/>
+          <w:rtl/>
+        </w:rPr>
+        <w:t>וטריגרים</w:t>
       </w:r>
     </w:p>
     <w:p>
@@ -46,36 +53,51 @@
           <w:rFonts w:ascii="David" w:hAnsi="David" w:cs="David"/>
           <w:rtl/>
         </w:rPr>
-        <w:t xml:space="preserve">הורידו מגיטהאב את הקוד של משחק-החלליות שבנינו בהרצאה ( זה כאן </w:t>
-      </w:r>
-      <w:hyperlink r:id="rId7">
+        <w:t xml:space="preserve">הורידו מגיטהאב את הקוד של משחק-החלליות שבנינו בהרצאה </w:t>
+      </w:r>
+      <w:r>
+        <w:rPr>
+          <w:rFonts w:ascii="David" w:hAnsi="David" w:cs="David"/>
+          <w:rtl/>
+        </w:rPr>
+        <w:br/>
+      </w:r>
+      <w:r>
+        <w:rPr>
+          <w:rFonts w:ascii="David" w:hAnsi="David" w:cs="David"/>
+          <w:rtl/>
+        </w:rPr>
+        <w:t>( זה כאן</w:t>
+      </w:r>
+      <w:r>
+        <w:rPr>
+          <w:rFonts w:ascii="David" w:hAnsi="David" w:cs="David" w:hint="cs"/>
+          <w:rtl/>
+        </w:rPr>
+        <w:t xml:space="preserve"> </w:t>
+      </w:r>
+      <w:hyperlink r:id="rId7" w:history="1">
         <w:r>
           <w:rPr>
-            <w:rStyle w:val="InternetLink"/>
+            <w:rStyle w:val="Hyperlink"/>
             <w:rFonts w:ascii="David" w:hAnsi="David" w:cs="David"/>
           </w:rPr>
-          <w:t>https://github.com/erelsgl-at-ariel/gamedev-5780-code</w:t>
+          <w:t>https://github.com/erelsgl-at-ariel-gamedev</w:t>
         </w:r>
       </w:hyperlink>
       <w:r>
         <w:rPr>
-          <w:rFonts w:ascii="David" w:hAnsi="David" w:cs="David"/>
-          <w:rtl/>
-        </w:rPr>
-        <w:t xml:space="preserve"> בתיקיה </w:t>
-      </w:r>
-      <w:r>
-        <w:rPr>
-          <w:rFonts w:ascii="David" w:hAnsi="David" w:cs="David"/>
-        </w:rPr>
-        <w:t>2</w:t>
-      </w:r>
-      <w:r>
-        <w:rPr>
-          <w:rFonts w:ascii="David" w:hAnsi="David" w:cs="David"/>
-          <w:rtl/>
-        </w:rPr>
-        <w:t xml:space="preserve">, הסצינה עם המספר הכי גבוה – </w:t>
+          <w:rFonts w:ascii="David" w:hAnsi="David" w:cs="David" w:hint="cs"/>
+          <w:rtl/>
+        </w:rPr>
+        <w:t xml:space="preserve">  פרוייקט מספר 02,  </w:t>
+      </w:r>
+      <w:r>
+        <w:rPr>
+          <w:rFonts w:ascii="David" w:hAnsi="David" w:cs="David"/>
+          <w:rtl/>
+        </w:rPr>
+        <w:t xml:space="preserve">הסצינה עם המספר הכי גבוה – </w:t>
       </w:r>
       <w:r>
         <w:rPr>
@@ -139,7 +161,35 @@
           <w:rFonts w:ascii="David" w:hAnsi="David" w:cs="David" w:hint="cs"/>
           <w:rtl/>
         </w:rPr>
-        <w:t>. כמו כן כדי לחסוך זמן מומלץ להגביל את העומק:</w:t>
+        <w:t xml:space="preserve">. כמו כן כדי </w:t>
+      </w:r>
+      <w:r>
+        <w:rPr>
+          <w:rFonts w:ascii="David" w:hAnsi="David" w:cs="David" w:hint="cs"/>
+          <w:rtl/>
+        </w:rPr>
+        <w:t xml:space="preserve">לקצר את </w:t>
+      </w:r>
+      <w:r>
+        <w:rPr>
+          <w:rFonts w:ascii="David" w:hAnsi="David" w:cs="David" w:hint="cs"/>
+          <w:rtl/>
+        </w:rPr>
+        <w:t xml:space="preserve">זמן </w:t>
+      </w:r>
+      <w:r>
+        <w:rPr>
+          <w:rFonts w:ascii="David" w:hAnsi="David" w:cs="David" w:hint="cs"/>
+          <w:rtl/>
+        </w:rPr>
+        <w:t xml:space="preserve">ההורדה </w:t>
+      </w:r>
+      <w:r>
+        <w:rPr>
+          <w:rFonts w:ascii="David" w:hAnsi="David" w:cs="David" w:hint="cs"/>
+          <w:rtl/>
+        </w:rPr>
+        <w:t>מומלץ להגביל את העומק:</w:t>
       </w:r>
     </w:p>
     <w:p>
@@ -164,6 +214,9 @@
     <w:p>
       <w:pPr>
         <w:pStyle w:val="BodyText"/>
+        <w:rPr>
+          <w:rFonts w:hint="cs"/>
+        </w:rPr>
       </w:pPr>
       <w:r>
         <w:rPr>
@@ -246,7 +299,7 @@
           <w:rFonts w:ascii="David" w:hAnsi="David" w:cs="David"/>
           <w:rtl/>
         </w:rPr>
-        <w:t xml:space="preserve">החללית של השחקן לא נהרסת מייד כשהוא מתנגש באויב, אלא יש לו  בתחילת המשחק </w:t>
+        <w:t xml:space="preserve">החללית של השחקן לא נהרסת מייד כשהוא מתנגש באויב, אלא יש לו בתחילת המשחק </w:t>
       </w:r>
       <w:r>
         <w:rPr>
@@ -333,6 +386,7 @@
           <w:color w:val="00B050"/>
         </w:rPr>
       </w:pPr>
+      <w:bookmarkStart w:id="0" w:name="_GoBack"/>
       <w:r>
         <w:rPr>
           <w:rFonts w:ascii="David" w:hAnsi="David" w:cs="David"/>
@@ -511,6 +565,7 @@
         <w:t>.</w:t>
       </w:r>
     </w:p>
+    <w:bookmarkEnd w:id="0"/>
     <w:p>
       <w:pPr>
         <w:pStyle w:val="BodyText"/>
@@ -648,6 +703,7 @@
           <w:color w:val="00B050"/>
           <w:rtl/>
         </w:rPr>
+        <w:lastRenderedPageBreak/>
         <w:t>הגשה:</w:t>
       </w:r>
       <w:r>
@@ -677,7 +733,6 @@
           <w:color w:val="00B050"/>
           <w:rtl/>
         </w:rPr>
-        <w:lastRenderedPageBreak/>
         <w:t xml:space="preserve">העלו את אחד המשחקונים שיצרתם ל </w:t>
       </w:r>
       <w:r>
@@ -1050,8 +1105,6 @@
           <w:rFonts w:ascii="David" w:hAnsi="David" w:cs="David"/>
         </w:rPr>
       </w:pPr>
-      <w:bookmarkStart w:id="0" w:name="_GoBack"/>
-      <w:bookmarkEnd w:id="0"/>
       <w:r>
         <w:rPr>
           <w:rFonts w:ascii="David" w:hAnsi="David" w:cs="David"/>
@@ -1247,6 +1300,7 @@
         <w:rPr>
           <w:rFonts w:ascii="David" w:hAnsi="David" w:cs="David"/>
         </w:rPr>
+        <w:lastRenderedPageBreak/>
         <w:t>1</w:t>
       </w:r>
       <w:r>
@@ -1307,7 +1361,6 @@
         <w:rPr>
           <w:rFonts w:ascii="David" w:hAnsi="David" w:cs="David"/>
         </w:rPr>
-        <w:lastRenderedPageBreak/>
         <w:t>2</w:t>
       </w:r>
       <w:r>
@@ -5522,6 +5575,17 @@
     <w:basedOn w:val="Normal"/>
     <w:qFormat/>
   </w:style>
+  <w:style w:type="character" w:styleId="Hyperlink">
+    <w:name w:val="Hyperlink"/>
+    <w:basedOn w:val="DefaultParagraphFont"/>
+    <w:uiPriority w:val="99"/>
+    <w:unhideWhenUsed/>
+    <w:rsid w:val="004E6E38"/>
+    <w:rPr>
+      <w:color w:val="0563C1" w:themeColor="hyperlink"/>
+      <w:u w:val="single"/>
+    </w:rPr>
+  </w:style>
 </w:styles>
 </file>
 

</xml_diff>